<commit_message>
Add imgs to GitIgnore
</commit_message>
<xml_diff>
--- a/seek/resumes/03-09-2021_Jay-Sprout_ID-Resume.docx
+++ b/seek/resumes/03-09-2021_Jay-Sprout_ID-Resume.docx
@@ -30,6 +30,10 @@
         <w:jc w:val="center"/>
         <w:rPr>
           <w:rFonts w:cs="Arial"/>
+          <w:b/>
+          <w:bCs/>
+          <w:sz w:val="28"/>
+          <w:szCs w:val="28"/>
         </w:rPr>
       </w:pPr>
       <w:hyperlink r:id="rId5" w:history="1">
@@ -53,22 +57,28 @@
         </w:rPr>
         <w:t>813-520-0956</w:t>
       </w:r>
-    </w:p>
-    <w:p>
-      <w:pPr>
-        <w:pStyle w:val="Heading1"/>
-        <w:jc w:val="center"/>
-        <w:rPr>
-          <w:rFonts w:ascii="Arial" w:hAnsi="Arial" w:cs="Arial"/>
-          <w:b/>
-          <w:bCs/>
-          <w:sz w:val="28"/>
-          <w:szCs w:val="28"/>
-        </w:rPr>
-      </w:pPr>
-      <w:r>
-        <w:rPr>
-          <w:rFonts w:ascii="Arial" w:hAnsi="Arial" w:cs="Arial"/>
+      <w:r>
+        <w:rPr>
+          <w:rFonts w:cs="Arial"/>
+        </w:rPr>
+        <w:br/>
+      </w:r>
+      <w:r>
+        <w:rPr>
+          <w:rFonts w:cs="Arial"/>
+          <w:color w:val="FFFFFF" w:themeColor="background1"/>
+        </w:rPr>
+        <w:t>14006 Quarry Lake Rd, Lithia, FL 33547</w:t>
+      </w:r>
+      <w:r>
+        <w:rPr>
+          <w:rFonts w:cs="Arial"/>
+        </w:rPr>
+        <w:br/>
+      </w:r>
+      <w:r>
+        <w:rPr>
+          <w:rFonts w:cs="Arial"/>
           <w:b/>
           <w:bCs/>
           <w:sz w:val="28"/>

</xml_diff>